<commit_message>
Izmenjena sitnica u IzmeniOpisa
</commit_message>
<xml_diff>
--- a/Phase 2/SSU/Draft/IzmenaOpisa.SSU.docx
+++ b/Phase 2/SSU/Draft/IzmenaOpisa.SSU.docx
@@ -700,6 +700,13 @@
                 <w:lang w:val="en-US"/>
               </w:rPr>
             </w:pPr>
+            <w:r>
+              <w:rPr>
+                <w:rFonts w:asciiTheme="majorHAnsi" w:eastAsia="Times New Roman" w:hAnsiTheme="majorHAnsi" w:cstheme="majorHAnsi"/>
+                <w:lang w:val="en-US"/>
+              </w:rPr>
+              <w:t>14.4.2022.</w:t>
+            </w:r>
           </w:p>
         </w:tc>
         <w:tc>
@@ -717,12 +724,20 @@
           <w:p>
             <w:pPr>
               <w:spacing w:after="0" w:line="240" w:lineRule="auto"/>
+              <w:jc w:val="center"/>
               <w:textAlignment w:val="baseline"/>
               <w:rPr>
                 <w:rFonts w:asciiTheme="majorHAnsi" w:eastAsia="Times New Roman" w:hAnsiTheme="majorHAnsi" w:cstheme="majorHAnsi"/>
                 <w:lang w:val="en-US"/>
               </w:rPr>
             </w:pPr>
+            <w:r>
+              <w:rPr>
+                <w:rFonts w:asciiTheme="majorHAnsi" w:eastAsia="Times New Roman" w:hAnsiTheme="majorHAnsi" w:cstheme="majorHAnsi"/>
+                <w:lang w:val="en-US"/>
+              </w:rPr>
+              <w:t>1.1</w:t>
+            </w:r>
           </w:p>
         </w:tc>
         <w:tc>
@@ -747,6 +762,13 @@
                 <w:lang w:val="en-US"/>
               </w:rPr>
             </w:pPr>
+            <w:r>
+              <w:rPr>
+                <w:rFonts w:asciiTheme="majorHAnsi" w:eastAsia="Times New Roman" w:hAnsiTheme="majorHAnsi" w:cstheme="majorHAnsi"/>
+                <w:lang w:val="en-US"/>
+              </w:rPr>
+              <w:t xml:space="preserve">Promenjen opis </w:t>
+            </w:r>
           </w:p>
         </w:tc>
         <w:tc>
@@ -771,6 +793,13 @@
                 <w:lang w:val="en-US"/>
               </w:rPr>
             </w:pPr>
+            <w:r>
+              <w:rPr>
+                <w:rFonts w:asciiTheme="majorHAnsi" w:eastAsia="Times New Roman" w:hAnsiTheme="majorHAnsi" w:cstheme="majorHAnsi"/>
+                <w:lang w:val="en-US"/>
+              </w:rPr>
+              <w:t>Veljko Selaković</w:t>
+            </w:r>
           </w:p>
           <w:p>
             <w:pPr>
@@ -2122,7 +2151,37 @@
           <w:rFonts w:asciiTheme="majorHAnsi" w:hAnsiTheme="majorHAnsi" w:cstheme="majorHAnsi"/>
           <w:lang w:val="sr-Latn-ME"/>
         </w:rPr>
-        <w:t xml:space="preserve"> otvara textbox.</w:t>
+        <w:t xml:space="preserve"> </w:t>
+      </w:r>
+      <w:r>
+        <w:rPr>
+          <w:rFonts w:asciiTheme="majorHAnsi" w:hAnsiTheme="majorHAnsi" w:cstheme="majorHAnsi"/>
+          <w:lang w:val="sr-Latn-ME"/>
+        </w:rPr>
+        <w:t xml:space="preserve">ili na </w:t>
+      </w:r>
+      <w:r>
+        <w:rPr>
+          <w:rFonts w:asciiTheme="majorHAnsi" w:hAnsiTheme="majorHAnsi" w:cstheme="majorHAnsi"/>
+          <w:i/>
+          <w:iCs/>
+          <w:lang w:val="sr-Latn-ME"/>
+        </w:rPr>
+        <w:t xml:space="preserve">textbox </w:t>
+      </w:r>
+      <w:r>
+        <w:rPr>
+          <w:rFonts w:asciiTheme="majorHAnsi" w:hAnsiTheme="majorHAnsi" w:cstheme="majorHAnsi"/>
+          <w:lang w:val="sr-Latn-ME"/>
+        </w:rPr>
+        <w:t xml:space="preserve">ispod njega </w:t>
+      </w:r>
+      <w:r>
+        <w:rPr>
+          <w:rFonts w:asciiTheme="majorHAnsi" w:hAnsiTheme="majorHAnsi" w:cstheme="majorHAnsi"/>
+          <w:lang w:val="sr-Latn-ME"/>
+        </w:rPr>
+        <w:t>otvara textbox.</w:t>
       </w:r>
     </w:p>
     <w:p>
@@ -2504,10 +2563,10 @@
       </w:rPr>
     </w:lvl>
   </w:abstractNum>
-  <w:num w:numId="1">
+  <w:num w:numId="1" w16cid:durableId="1219322836">
     <w:abstractNumId w:val="1"/>
   </w:num>
-  <w:num w:numId="2">
+  <w:num w:numId="2" w16cid:durableId="1507329229">
     <w:abstractNumId w:val="0"/>
   </w:num>
 </w:numbering>

</xml_diff>